<commit_message>
27/10 clase. Avanzando la práctica de la U2
</commit_message>
<xml_diff>
--- a/Prácticas/SAA_ManelArgüellesÁlvarez_UD2.docx
+++ b/Prácticas/SAA_ManelArgüellesÁlvarez_UD2.docx
@@ -1246,7 +1246,7 @@
         <w:pStyle w:val="Prrafodelista"/>
         <w:numPr>
           <w:ilvl w:val="0"/>
-          <w:numId w:val="5"/>
+          <w:numId w:val="6"/>
         </w:numPr>
         <w:jc w:val="both"/>
       </w:pPr>
@@ -1255,7 +1255,7 @@
           <w:b/>
           <w:bCs/>
         </w:rPr>
-        <w:t xml:space="preserve">Hospital </w:t>
+        <w:t>Hospital B</w:t>
       </w:r>
       <w:proofErr w:type="spellStart"/>
       <w:r>
@@ -1263,7 +1263,7 @@
           <w:b/>
           <w:bCs/>
         </w:rPr>
-        <w:t>Beds</w:t>
+        <w:t>eds</w:t>
       </w:r>
       <w:proofErr w:type="spellEnd"/>
       <w:r>
@@ -1271,27 +1271,26 @@
           <w:b/>
           <w:bCs/>
         </w:rPr>
-        <w:t xml:space="preserve"> Management</w:t>
-      </w:r>
-      <w:r>
-        <w:rPr>
-          <w:b/>
-          <w:bCs/>
-        </w:rPr>
-        <w:t>.</w:t>
+        <w:t xml:space="preserve"> Management.</w:t>
+      </w:r>
+      <w:r>
+        <w:t xml:space="preserve"> </w:t>
       </w:r>
     </w:p>
     <w:p>
       <w:pPr>
-        <w:ind w:left="708" w:firstLine="360"/>
+        <w:ind w:left="708" w:firstLine="12"/>
         <w:jc w:val="both"/>
       </w:pPr>
       <w:r>
+        <w:rPr>
+          <w:noProof/>
+        </w:rPr>
         <w:drawing>
-          <wp:inline distT="0" distB="0" distL="0" distR="0" wp14:anchorId="32C79BAB" wp14:editId="336D2734">
-            <wp:extent cx="2095500" cy="2252680"/>
-            <wp:effectExtent l="0" t="0" r="0" b="0"/>
-            <wp:docPr id="101819927" name="Imagen 1" descr="Interfaz de usuario gráfica, Texto, Aplicación&#10;&#10;El contenido generado por IA puede ser incorrecto."/>
+          <wp:inline distT="0" distB="0" distL="0" distR="0" wp14:anchorId="32C79BAB" wp14:editId="5C2B0FBA">
+            <wp:extent cx="4248150" cy="2283379"/>
+            <wp:effectExtent l="0" t="0" r="0" b="3175"/>
+            <wp:docPr id="101819927" name="Imagen 1"/>
             <wp:cNvGraphicFramePr>
               <a:graphicFrameLocks xmlns:a="http://schemas.openxmlformats.org/drawingml/2006/main" noChangeAspect="1"/>
             </wp:cNvGraphicFramePr>
@@ -1299,11 +1298,17 @@
               <a:graphicData uri="http://schemas.openxmlformats.org/drawingml/2006/picture">
                 <pic:pic xmlns:pic="http://schemas.openxmlformats.org/drawingml/2006/picture">
                   <pic:nvPicPr>
-                    <pic:cNvPr id="101819927" name="Imagen 1" descr="Interfaz de usuario gráfica, Texto, Aplicación&#10;&#10;El contenido generado por IA puede ser incorrecto."/>
+                    <pic:cNvPr id="101819927" name="Imagen 1"/>
                     <pic:cNvPicPr/>
                   </pic:nvPicPr>
                   <pic:blipFill>
-                    <a:blip r:embed="rId13"/>
+                    <a:blip r:embed="rId13" cstate="print">
+                      <a:extLst>
+                        <a:ext uri="{28A0092B-C50C-407E-A947-70E740481C1C}">
+                          <a14:useLocalDpi xmlns:a14="http://schemas.microsoft.com/office/drawing/2010/main" val="0"/>
+                        </a:ext>
+                      </a:extLst>
+                    </a:blip>
                     <a:stretch>
                       <a:fillRect/>
                     </a:stretch>
@@ -1311,7 +1316,7 @@
                   <pic:spPr>
                     <a:xfrm>
                       <a:off x="0" y="0"/>
-                      <a:ext cx="2103075" cy="2260823"/>
+                      <a:ext cx="4283446" cy="2302351"/>
                     </a:xfrm>
                     <a:prstGeom prst="rect">
                       <a:avLst/>
@@ -1329,7 +1334,7 @@
         <w:pStyle w:val="Prrafodelista"/>
         <w:numPr>
           <w:ilvl w:val="0"/>
-          <w:numId w:val="5"/>
+          <w:numId w:val="6"/>
         </w:numPr>
         <w:jc w:val="both"/>
       </w:pPr>
@@ -1338,7 +1343,7 @@
           <w:b/>
           <w:bCs/>
         </w:rPr>
-        <w:t xml:space="preserve">Energy </w:t>
+        <w:t xml:space="preserve">Mental </w:t>
       </w:r>
       <w:proofErr w:type="spellStart"/>
       <w:r>
@@ -1346,7 +1351,7 @@
           <w:b/>
           <w:bCs/>
         </w:rPr>
-        <w:t>Efficiency</w:t>
+        <w:t>Health</w:t>
       </w:r>
       <w:proofErr w:type="spellEnd"/>
       <w:r>
@@ -1359,15 +1364,18 @@
     </w:p>
     <w:p>
       <w:pPr>
-        <w:ind w:left="1068"/>
+        <w:ind w:firstLine="708"/>
         <w:jc w:val="both"/>
       </w:pPr>
       <w:r>
+        <w:rPr>
+          <w:noProof/>
+        </w:rPr>
         <w:drawing>
-          <wp:inline distT="0" distB="0" distL="0" distR="0" wp14:anchorId="27C082D1" wp14:editId="2D5F8543">
-            <wp:extent cx="2105025" cy="2262918"/>
-            <wp:effectExtent l="0" t="0" r="0" b="4445"/>
-            <wp:docPr id="1233395180" name="Imagen 1" descr="Interfaz de usuario gráfica, Aplicación&#10;&#10;El contenido generado por IA puede ser incorrecto."/>
+          <wp:inline distT="0" distB="0" distL="0" distR="0" wp14:anchorId="27C082D1" wp14:editId="535AC457">
+            <wp:extent cx="4410075" cy="2370413"/>
+            <wp:effectExtent l="0" t="0" r="0" b="0"/>
+            <wp:docPr id="1233395180" name="Imagen 1"/>
             <wp:cNvGraphicFramePr>
               <a:graphicFrameLocks xmlns:a="http://schemas.openxmlformats.org/drawingml/2006/main" noChangeAspect="1"/>
             </wp:cNvGraphicFramePr>
@@ -1375,11 +1383,17 @@
               <a:graphicData uri="http://schemas.openxmlformats.org/drawingml/2006/picture">
                 <pic:pic xmlns:pic="http://schemas.openxmlformats.org/drawingml/2006/picture">
                   <pic:nvPicPr>
-                    <pic:cNvPr id="1233395180" name="Imagen 1" descr="Interfaz de usuario gráfica, Aplicación&#10;&#10;El contenido generado por IA puede ser incorrecto."/>
+                    <pic:cNvPr id="1233395180" name="Imagen 1"/>
                     <pic:cNvPicPr/>
                   </pic:nvPicPr>
                   <pic:blipFill>
-                    <a:blip r:embed="rId14"/>
+                    <a:blip r:embed="rId14" cstate="print">
+                      <a:extLst>
+                        <a:ext uri="{28A0092B-C50C-407E-A947-70E740481C1C}">
+                          <a14:useLocalDpi xmlns:a14="http://schemas.microsoft.com/office/drawing/2010/main" val="0"/>
+                        </a:ext>
+                      </a:extLst>
+                    </a:blip>
                     <a:stretch>
                       <a:fillRect/>
                     </a:stretch>
@@ -1387,7 +1401,7 @@
                   <pic:spPr>
                     <a:xfrm>
                       <a:off x="0" y="0"/>
-                      <a:ext cx="2113834" cy="2272388"/>
+                      <a:ext cx="4414837" cy="2372973"/>
                     </a:xfrm>
                     <a:prstGeom prst="rect">
                       <a:avLst/>
@@ -1407,36 +1421,6 @@
     </w:p>
     <w:p>
       <w:pPr>
-        <w:jc w:val="both"/>
-      </w:pPr>
-    </w:p>
-    <w:p>
-      <w:pPr>
-        <w:jc w:val="both"/>
-      </w:pPr>
-    </w:p>
-    <w:p>
-      <w:pPr>
-        <w:jc w:val="both"/>
-      </w:pPr>
-    </w:p>
-    <w:p>
-      <w:pPr>
-        <w:jc w:val="both"/>
-      </w:pPr>
-    </w:p>
-    <w:p>
-      <w:pPr>
-        <w:jc w:val="both"/>
-      </w:pPr>
-    </w:p>
-    <w:p>
-      <w:pPr>
-        <w:jc w:val="both"/>
-      </w:pPr>
-    </w:p>
-    <w:p>
-      <w:pPr>
         <w:pStyle w:val="Ttulo1"/>
         <w:jc w:val="both"/>
         <w:rPr>
@@ -1449,6 +1433,7 @@
         <w:rPr>
           <w:rFonts w:cs="Arial"/>
         </w:rPr>
+        <w:lastRenderedPageBreak/>
         <w:t>Bibliografía</w:t>
       </w:r>
       <w:bookmarkEnd w:id="3"/>
@@ -2222,6 +2207,119 @@
     </w:lvl>
   </w:abstractNum>
   <w:abstractNum w:abstractNumId="4" w15:restartNumberingAfterBreak="0">
+    <w:nsid w:val="66872269"/>
+    <w:multiLevelType w:val="hybridMultilevel"/>
+    <w:tmpl w:val="801AE83A"/>
+    <w:lvl w:ilvl="0" w:tplc="D7A0C148">
+      <w:numFmt w:val="bullet"/>
+      <w:lvlText w:val="-"/>
+      <w:lvlJc w:val="left"/>
+      <w:pPr>
+        <w:ind w:left="720" w:hanging="360"/>
+      </w:pPr>
+      <w:rPr>
+        <w:rFonts w:ascii="Arial" w:eastAsiaTheme="minorHAnsi" w:hAnsi="Arial" w:cs="Arial" w:hint="default"/>
+        <w:b/>
+      </w:rPr>
+    </w:lvl>
+    <w:lvl w:ilvl="1" w:tplc="0C0A0003" w:tentative="1">
+      <w:start w:val="1"/>
+      <w:numFmt w:val="bullet"/>
+      <w:lvlText w:val="o"/>
+      <w:lvlJc w:val="left"/>
+      <w:pPr>
+        <w:ind w:left="1440" w:hanging="360"/>
+      </w:pPr>
+      <w:rPr>
+        <w:rFonts w:ascii="Courier New" w:hAnsi="Courier New" w:cs="Courier New" w:hint="default"/>
+      </w:rPr>
+    </w:lvl>
+    <w:lvl w:ilvl="2" w:tplc="0C0A0005" w:tentative="1">
+      <w:start w:val="1"/>
+      <w:numFmt w:val="bullet"/>
+      <w:lvlText w:val=""/>
+      <w:lvlJc w:val="left"/>
+      <w:pPr>
+        <w:ind w:left="2160" w:hanging="360"/>
+      </w:pPr>
+      <w:rPr>
+        <w:rFonts w:ascii="Wingdings" w:hAnsi="Wingdings" w:hint="default"/>
+      </w:rPr>
+    </w:lvl>
+    <w:lvl w:ilvl="3" w:tplc="0C0A0001" w:tentative="1">
+      <w:start w:val="1"/>
+      <w:numFmt w:val="bullet"/>
+      <w:lvlText w:val=""/>
+      <w:lvlJc w:val="left"/>
+      <w:pPr>
+        <w:ind w:left="2880" w:hanging="360"/>
+      </w:pPr>
+      <w:rPr>
+        <w:rFonts w:ascii="Symbol" w:hAnsi="Symbol" w:hint="default"/>
+      </w:rPr>
+    </w:lvl>
+    <w:lvl w:ilvl="4" w:tplc="0C0A0003" w:tentative="1">
+      <w:start w:val="1"/>
+      <w:numFmt w:val="bullet"/>
+      <w:lvlText w:val="o"/>
+      <w:lvlJc w:val="left"/>
+      <w:pPr>
+        <w:ind w:left="3600" w:hanging="360"/>
+      </w:pPr>
+      <w:rPr>
+        <w:rFonts w:ascii="Courier New" w:hAnsi="Courier New" w:cs="Courier New" w:hint="default"/>
+      </w:rPr>
+    </w:lvl>
+    <w:lvl w:ilvl="5" w:tplc="0C0A0005" w:tentative="1">
+      <w:start w:val="1"/>
+      <w:numFmt w:val="bullet"/>
+      <w:lvlText w:val=""/>
+      <w:lvlJc w:val="left"/>
+      <w:pPr>
+        <w:ind w:left="4320" w:hanging="360"/>
+      </w:pPr>
+      <w:rPr>
+        <w:rFonts w:ascii="Wingdings" w:hAnsi="Wingdings" w:hint="default"/>
+      </w:rPr>
+    </w:lvl>
+    <w:lvl w:ilvl="6" w:tplc="0C0A0001" w:tentative="1">
+      <w:start w:val="1"/>
+      <w:numFmt w:val="bullet"/>
+      <w:lvlText w:val=""/>
+      <w:lvlJc w:val="left"/>
+      <w:pPr>
+        <w:ind w:left="5040" w:hanging="360"/>
+      </w:pPr>
+      <w:rPr>
+        <w:rFonts w:ascii="Symbol" w:hAnsi="Symbol" w:hint="default"/>
+      </w:rPr>
+    </w:lvl>
+    <w:lvl w:ilvl="7" w:tplc="0C0A0003" w:tentative="1">
+      <w:start w:val="1"/>
+      <w:numFmt w:val="bullet"/>
+      <w:lvlText w:val="o"/>
+      <w:lvlJc w:val="left"/>
+      <w:pPr>
+        <w:ind w:left="5760" w:hanging="360"/>
+      </w:pPr>
+      <w:rPr>
+        <w:rFonts w:ascii="Courier New" w:hAnsi="Courier New" w:cs="Courier New" w:hint="default"/>
+      </w:rPr>
+    </w:lvl>
+    <w:lvl w:ilvl="8" w:tplc="0C0A0005" w:tentative="1">
+      <w:start w:val="1"/>
+      <w:numFmt w:val="bullet"/>
+      <w:lvlText w:val=""/>
+      <w:lvlJc w:val="left"/>
+      <w:pPr>
+        <w:ind w:left="6480" w:hanging="360"/>
+      </w:pPr>
+      <w:rPr>
+        <w:rFonts w:ascii="Wingdings" w:hAnsi="Wingdings" w:hint="default"/>
+      </w:rPr>
+    </w:lvl>
+  </w:abstractNum>
+  <w:abstractNum w:abstractNumId="5" w15:restartNumberingAfterBreak="0">
     <w:nsid w:val="6DAA7284"/>
     <w:multiLevelType w:val="hybridMultilevel"/>
     <w:tmpl w:val="B7ACBC40"/>
@@ -2321,10 +2419,13 @@
     <w:abstractNumId w:val="3"/>
   </w:num>
   <w:num w:numId="4" w16cid:durableId="1059867881">
-    <w:abstractNumId w:val="4"/>
+    <w:abstractNumId w:val="5"/>
   </w:num>
   <w:num w:numId="5" w16cid:durableId="2145467289">
     <w:abstractNumId w:val="2"/>
+  </w:num>
+  <w:num w:numId="6" w16cid:durableId="2132623480">
+    <w:abstractNumId w:val="4"/>
   </w:num>
 </w:numbering>
 </file>
@@ -3586,18 +3687,39 @@
     <w:pitch w:val="variable"/>
     <w:sig w:usb0="E0002EFF" w:usb1="C000785B" w:usb2="00000009" w:usb3="00000000" w:csb0="000001FF" w:csb1="00000000"/>
   </w:font>
+  <w:font w:name="Arial">
+    <w:panose1 w:val="020B0604020202020204"/>
+    <w:charset w:val="00"/>
+    <w:family w:val="swiss"/>
+    <w:pitch w:val="variable"/>
+    <w:sig w:usb0="E0002EFF" w:usb1="C000785B" w:usb2="00000009" w:usb3="00000000" w:csb0="000001FF" w:csb1="00000000"/>
+  </w:font>
   <w:font w:name="Aptos">
     <w:charset w:val="00"/>
     <w:family w:val="swiss"/>
     <w:pitch w:val="variable"/>
     <w:sig w:usb0="20000287" w:usb1="00000003" w:usb2="00000000" w:usb3="00000000" w:csb0="0000019F" w:csb1="00000000"/>
   </w:font>
-  <w:font w:name="Arial">
-    <w:panose1 w:val="020B0604020202020204"/>
+  <w:font w:name="Courier New">
+    <w:panose1 w:val="02070309020205020404"/>
     <w:charset w:val="00"/>
-    <w:family w:val="swiss"/>
+    <w:family w:val="modern"/>
+    <w:pitch w:val="fixed"/>
+    <w:sig w:usb0="E0002EFF" w:usb1="C0007843" w:usb2="00000009" w:usb3="00000000" w:csb0="000001FF" w:csb1="00000000"/>
+  </w:font>
+  <w:font w:name="Wingdings">
+    <w:panose1 w:val="05000000000000000000"/>
+    <w:charset w:val="02"/>
+    <w:family w:val="auto"/>
     <w:pitch w:val="variable"/>
-    <w:sig w:usb0="E0002EFF" w:usb1="C000785B" w:usb2="00000009" w:usb3="00000000" w:csb0="000001FF" w:csb1="00000000"/>
+    <w:sig w:usb0="00000000" w:usb1="10000000" w:usb2="00000000" w:usb3="00000000" w:csb0="80000000" w:csb1="00000000"/>
+  </w:font>
+  <w:font w:name="Symbol">
+    <w:panose1 w:val="05050102010706020507"/>
+    <w:charset w:val="02"/>
+    <w:family w:val="roman"/>
+    <w:pitch w:val="variable"/>
+    <w:sig w:usb0="00000000" w:usb1="10000000" w:usb2="00000000" w:usb3="00000000" w:csb0="80000000" w:csb1="00000000"/>
   </w:font>
   <w:font w:name="Aptos Display">
     <w:charset w:val="00"/>
@@ -3659,12 +3781,14 @@
     <w:rsid w:val="00AC7AC6"/>
     <w:rsid w:val="00C4026C"/>
     <w:rsid w:val="00CF5D3E"/>
+    <w:rsid w:val="00D34FC5"/>
     <w:rsid w:val="00D434DE"/>
     <w:rsid w:val="00DC1CAD"/>
     <w:rsid w:val="00DE23F3"/>
     <w:rsid w:val="00E51118"/>
     <w:rsid w:val="00F14594"/>
     <w:rsid w:val="00F959BB"/>
+    <w:rsid w:val="00FC24DE"/>
   </w:rsids>
   <m:mathPr>
     <m:mathFont m:val="Cambria Math"/>
@@ -4483,16 +4607,6 @@
 </file>
 
 <file path=customXml/item3.xml><?xml version="1.0" encoding="utf-8"?>
-<p:properties xmlns:p="http://schemas.microsoft.com/office/2006/metadata/properties" xmlns:xsi="http://www.w3.org/2001/XMLSchema-instance" xmlns:pc="http://schemas.microsoft.com/office/infopath/2007/PartnerControls">
-  <documentManagement/>
-</p:properties>
-</file>
-
-<file path=customXml/item4.xml><?xml version="1.0" encoding="utf-8"?>
-<b:Sources xmlns:b="http://schemas.openxmlformats.org/officeDocument/2006/bibliography" xmlns="http://schemas.openxmlformats.org/officeDocument/2006/bibliography" SelectedStyle="\APASixthEditionOfficeOnline.xsl" StyleName="APA" Version="6"/>
-</file>
-
-<file path=customXml/item5.xml><?xml version="1.0" encoding="utf-8"?>
 <ct:contentTypeSchema xmlns:ct="http://schemas.microsoft.com/office/2006/metadata/contentType" xmlns:ma="http://schemas.microsoft.com/office/2006/metadata/properties/metaAttributes" ct:_="" ma:_="" ma:contentTypeName="Documento" ma:contentTypeID="0x010100866027150E79BE4BB00F57E90CC973D9" ma:contentTypeVersion="3" ma:contentTypeDescription="Crear nuevo documento." ma:contentTypeScope="" ma:versionID="9db4b6ef8b05a6a3ce58814a6390b5f6">
   <xsd:schema xmlns:xsd="http://www.w3.org/2001/XMLSchema" xmlns:xs="http://www.w3.org/2001/XMLSchema" xmlns:p="http://schemas.microsoft.com/office/2006/metadata/properties" xmlns:ns2="2f7b47c1-b72b-4778-8fa9-3350a5bc33c6" targetNamespace="http://schemas.microsoft.com/office/2006/metadata/properties" ma:root="true" ma:fieldsID="88e09cc81ecaf4d6fd089be9bbfa480e" ns2:_="">
     <xsd:import namespace="2f7b47c1-b72b-4778-8fa9-3350a5bc33c6"/>
@@ -4630,6 +4744,16 @@
 </ct:contentTypeSchema>
 </file>
 
+<file path=customXml/item4.xml><?xml version="1.0" encoding="utf-8"?>
+<b:Sources xmlns:b="http://schemas.openxmlformats.org/officeDocument/2006/bibliography" xmlns="http://schemas.openxmlformats.org/officeDocument/2006/bibliography" SelectedStyle="\APASixthEditionOfficeOnline.xsl" StyleName="APA" Version="6"/>
+</file>
+
+<file path=customXml/item5.xml><?xml version="1.0" encoding="utf-8"?>
+<p:properties xmlns:p="http://schemas.microsoft.com/office/2006/metadata/properties" xmlns:xsi="http://www.w3.org/2001/XMLSchema-instance" xmlns:pc="http://schemas.microsoft.com/office/infopath/2007/PartnerControls">
+  <documentManagement/>
+</p:properties>
+</file>
+
 <file path=customXml/itemProps1.xml><?xml version="1.0" encoding="utf-8"?>
 <ds:datastoreItem xmlns:ds="http://schemas.openxmlformats.org/officeDocument/2006/customXml" ds:itemID="{55AF091B-3C7A-41E3-B477-F2FDAA23CFDA}">
   <ds:schemaRefs>
@@ -4647,23 +4771,6 @@
 </file>
 
 <file path=customXml/itemProps3.xml><?xml version="1.0" encoding="utf-8"?>
-<ds:datastoreItem xmlns:ds="http://schemas.openxmlformats.org/officeDocument/2006/customXml" ds:itemID="{FB05E89F-8638-469C-93F4-371712A19D7B}">
-  <ds:schemaRefs>
-    <ds:schemaRef ds:uri="http://schemas.microsoft.com/office/2006/metadata/properties"/>
-    <ds:schemaRef ds:uri="http://schemas.microsoft.com/office/infopath/2007/PartnerControls"/>
-  </ds:schemaRefs>
-</ds:datastoreItem>
-</file>
-
-<file path=customXml/itemProps4.xml><?xml version="1.0" encoding="utf-8"?>
-<ds:datastoreItem xmlns:ds="http://schemas.openxmlformats.org/officeDocument/2006/customXml" ds:itemID="{2715D01B-1475-47F8-8C98-785E03B03A91}">
-  <ds:schemaRefs>
-    <ds:schemaRef ds:uri="http://schemas.openxmlformats.org/officeDocument/2006/bibliography"/>
-  </ds:schemaRefs>
-</ds:datastoreItem>
-</file>
-
-<file path=customXml/itemProps5.xml><?xml version="1.0" encoding="utf-8"?>
 <ds:datastoreItem xmlns:ds="http://schemas.openxmlformats.org/officeDocument/2006/customXml" ds:itemID="{A27AD1C1-16F4-4447-A94F-37AF7505A243}">
   <ds:schemaRefs>
     <ds:schemaRef ds:uri="http://schemas.microsoft.com/office/2006/metadata/contentType"/>
@@ -4679,4 +4786,21 @@
     <ds:schemaRef ds:uri="http://schemas.microsoft.com/internal/obd"/>
   </ds:schemaRefs>
 </ds:datastoreItem>
+</file>
+
+<file path=customXml/itemProps4.xml><?xml version="1.0" encoding="utf-8"?>
+<ds:datastoreItem xmlns:ds="http://schemas.openxmlformats.org/officeDocument/2006/customXml" ds:itemID="{2715D01B-1475-47F8-8C98-785E03B03A91}">
+  <ds:schemaRefs>
+    <ds:schemaRef ds:uri="http://schemas.openxmlformats.org/officeDocument/2006/bibliography"/>
+  </ds:schemaRefs>
+</ds:datastoreItem>
+</file>
+
+<file path=customXml/itemProps5.xml><?xml version="1.0" encoding="utf-8"?>
+<ds:datastoreItem xmlns:ds="http://schemas.openxmlformats.org/officeDocument/2006/customXml" ds:itemID="{FB05E89F-8638-469C-93F4-371712A19D7B}">
+  <ds:schemaRefs>
+    <ds:schemaRef ds:uri="http://schemas.microsoft.com/office/2006/metadata/properties"/>
+    <ds:schemaRef ds:uri="http://schemas.microsoft.com/office/infopath/2007/PartnerControls"/>
+  </ds:schemaRefs>
+</ds:datastoreItem>
 </file>
</xml_diff>

<commit_message>
Cosas en la cafe
</commit_message>
<xml_diff>
--- a/Prácticas/SAA_ManelArgüellesÁlvarez_UD2.docx
+++ b/Prácticas/SAA_ManelArgüellesÁlvarez_UD2.docx
@@ -492,6 +492,7 @@
                       <w:lang w:val="es-ES"/>
                     </w:rPr>
                   </w:pPr>
+                  <w:proofErr w:type="spellStart"/>
                   <w:r>
                     <w:rPr>
                       <w:rFonts w:cs="Arial"/>
@@ -500,7 +501,18 @@
                       <w:szCs w:val="24"/>
                       <w:lang w:val="es-ES"/>
                     </w:rPr>
-                    <w:t>Nº Unidad Didáctica</w:t>
+                    <w:t>Nº</w:t>
+                  </w:r>
+                  <w:proofErr w:type="spellEnd"/>
+                  <w:r>
+                    <w:rPr>
+                      <w:rFonts w:cs="Arial"/>
+                      <w:color w:val="0F4761" w:themeColor="accent1" w:themeShade="BF"/>
+                      <w:sz w:val="24"/>
+                      <w:szCs w:val="24"/>
+                      <w:lang w:val="es-ES"/>
+                    </w:rPr>
+                    <w:t xml:space="preserve"> Unidad Didáctica</w:t>
                   </w:r>
                 </w:p>
               </w:tc>
@@ -1056,64 +1068,154 @@
           <w:b/>
           <w:bCs/>
         </w:rPr>
-        <w:t>Conjunto de datos (dataset):</w:t>
-      </w:r>
-      <w:r>
-        <w:t xml:space="preserve"> Son los datos que se emplean para, junto con los algoritmos, crear las reglas que permiten predecir comportamientos. Se pueden organizar en un cierto orden o bien como simples documentos de texto no estructurados.</w:t>
-      </w:r>
-    </w:p>
-    <w:p>
+        <w:t>Conjunto de datos (</w:t>
+      </w:r>
+      <w:proofErr w:type="spellStart"/>
       <w:r>
         <w:rPr>
           <w:b/>
           <w:bCs/>
         </w:rPr>
-        <w:t>Epoch:</w:t>
-      </w:r>
-      <w:r>
-        <w:t xml:space="preserve"> Es una iteración completa de los datos, el modelo aprende de todos los datos una vez. Se se entrenan 100 epoch, el modelo verá el conjunto de datos 100 veces. A más epochs, mayor aprendizaje, pero también mayor riesgo de sobreajuste.</w:t>
-      </w:r>
-    </w:p>
-    <w:p>
-      <w:pPr>
-        <w:jc w:val="both"/>
-      </w:pPr>
+        <w:t>dataset</w:t>
+      </w:r>
+      <w:proofErr w:type="spellEnd"/>
       <w:r>
         <w:rPr>
           <w:b/>
           <w:bCs/>
         </w:rPr>
-        <w:t>Modelo:</w:t>
-      </w:r>
-      <w:r>
-        <w:t xml:space="preserve"> Es el producto del entrenamiento de los datos con los algoritmos de aprendizaje y los datos de test; permite hacer predicciones al aplicarlo a nuevos datos.</w:t>
-      </w:r>
-    </w:p>
-    <w:p>
-      <w:pPr>
-        <w:jc w:val="both"/>
-      </w:pPr>
+        <w:t>):</w:t>
+      </w:r>
+      <w:r>
+        <w:t xml:space="preserve"> Son los datos que se emplean para, junto con los algoritmos, crear las reglas que permiten predecir comportamientos. Se pueden organizar en un cierto orden o bien como simples documentos de texto no estructurados.</w:t>
+      </w:r>
+    </w:p>
+    <w:p>
+      <w:proofErr w:type="spellStart"/>
       <w:r>
         <w:rPr>
           <w:b/>
           <w:bCs/>
         </w:rPr>
-        <w:t>K-folds:</w:t>
-      </w:r>
-      <w:r>
-        <w:t xml:space="preserve"> Método de validación cruzada que divide el subconjunto de entrenamiento y validación en varios subconjuntos llamados k-folds.</w:t>
-      </w:r>
-    </w:p>
-    <w:p>
-      <w:pPr>
-        <w:jc w:val="both"/>
-      </w:pPr>
+        <w:t>Epoch</w:t>
+      </w:r>
+      <w:proofErr w:type="spellEnd"/>
       <w:r>
         <w:rPr>
           <w:b/>
           <w:bCs/>
         </w:rPr>
-        <w:t>Subajuste:</w:t>
+        <w:t>:</w:t>
+      </w:r>
+      <w:r>
+        <w:t xml:space="preserve"> Es una iteración completa de los datos, el modelo aprende de todos los datos una vez. Se </w:t>
+      </w:r>
+      <w:proofErr w:type="spellStart"/>
+      <w:r>
+        <w:t>se</w:t>
+      </w:r>
+      <w:proofErr w:type="spellEnd"/>
+      <w:r>
+        <w:t xml:space="preserve"> entrenan 100 </w:t>
+      </w:r>
+      <w:proofErr w:type="spellStart"/>
+      <w:r>
+        <w:t>epoch</w:t>
+      </w:r>
+      <w:proofErr w:type="spellEnd"/>
+      <w:r>
+        <w:t xml:space="preserve">, el modelo verá el conjunto de datos 100 veces. A más </w:t>
+      </w:r>
+      <w:proofErr w:type="spellStart"/>
+      <w:r>
+        <w:t>epochs</w:t>
+      </w:r>
+      <w:proofErr w:type="spellEnd"/>
+      <w:r>
+        <w:t>, mayor aprendizaje, pero también mayor riesgo de sobreajuste.</w:t>
+      </w:r>
+    </w:p>
+    <w:p>
+      <w:pPr>
+        <w:jc w:val="both"/>
+      </w:pPr>
+      <w:r>
+        <w:rPr>
+          <w:b/>
+          <w:bCs/>
+        </w:rPr>
+        <w:t>Modelo:</w:t>
+      </w:r>
+      <w:r>
+        <w:t xml:space="preserve"> Es el producto del entrenamiento de los datos con los algoritmos de aprendizaje y los datos </w:t>
+      </w:r>
+      <w:proofErr w:type="gramStart"/>
+      <w:r>
+        <w:t>de test</w:t>
+      </w:r>
+      <w:proofErr w:type="gramEnd"/>
+      <w:r>
+        <w:t>; permite hacer predicciones al aplicarlo a nuevos datos.</w:t>
+      </w:r>
+    </w:p>
+    <w:p>
+      <w:pPr>
+        <w:jc w:val="both"/>
+      </w:pPr>
+      <w:r>
+        <w:rPr>
+          <w:b/>
+          <w:bCs/>
+        </w:rPr>
+        <w:t>K-</w:t>
+      </w:r>
+      <w:proofErr w:type="spellStart"/>
+      <w:r>
+        <w:rPr>
+          <w:b/>
+          <w:bCs/>
+        </w:rPr>
+        <w:t>folds</w:t>
+      </w:r>
+      <w:proofErr w:type="spellEnd"/>
+      <w:r>
+        <w:rPr>
+          <w:b/>
+          <w:bCs/>
+        </w:rPr>
+        <w:t>:</w:t>
+      </w:r>
+      <w:r>
+        <w:t xml:space="preserve"> Método de validación cruzada que divide el subconjunto de entrenamiento y validación en varios subconjuntos llamados k-</w:t>
+      </w:r>
+      <w:proofErr w:type="spellStart"/>
+      <w:r>
+        <w:t>folds</w:t>
+      </w:r>
+      <w:proofErr w:type="spellEnd"/>
+      <w:r>
+        <w:t>.</w:t>
+      </w:r>
+    </w:p>
+    <w:p>
+      <w:pPr>
+        <w:jc w:val="both"/>
+      </w:pPr>
+      <w:proofErr w:type="spellStart"/>
+      <w:r>
+        <w:rPr>
+          <w:b/>
+          <w:bCs/>
+        </w:rPr>
+        <w:t>Subajuste</w:t>
+      </w:r>
+      <w:proofErr w:type="spellEnd"/>
+      <w:r>
+        <w:rPr>
+          <w:b/>
+          <w:bCs/>
+        </w:rPr>
+        <w:t>:</w:t>
       </w:r>
       <w:r>
         <w:t xml:space="preserve"> Se produce al no haber entrenado el modelo con suficientes datos, por lo que no puede identificar la función que relaciona las variables descriptivas con la de salida. También se menciona como un modelo demasiado simple. </w:t>
@@ -1128,7 +1230,31 @@
         </w:numPr>
       </w:pPr>
       <w:r>
-        <w:t xml:space="preserve">Busca en la web de Kaggle o Amazon varios dataset que se puedan utilizar para trabajar. Haz al menos dos capturas de pantalla de dataset donde se muestren los conjuntos de datos. </w:t>
+        <w:t xml:space="preserve">Busca en la web de </w:t>
+      </w:r>
+      <w:proofErr w:type="spellStart"/>
+      <w:r>
+        <w:t>Kaggle</w:t>
+      </w:r>
+      <w:proofErr w:type="spellEnd"/>
+      <w:r>
+        <w:t xml:space="preserve"> o Amazon varios </w:t>
+      </w:r>
+      <w:proofErr w:type="spellStart"/>
+      <w:r>
+        <w:t>dataset</w:t>
+      </w:r>
+      <w:proofErr w:type="spellEnd"/>
+      <w:r>
+        <w:t xml:space="preserve"> que se puedan utilizar para trabajar. Haz al menos dos capturas de pantalla de </w:t>
+      </w:r>
+      <w:proofErr w:type="spellStart"/>
+      <w:r>
+        <w:t>dataset</w:t>
+      </w:r>
+      <w:proofErr w:type="spellEnd"/>
+      <w:r>
+        <w:t xml:space="preserve"> donde se muestren los conjuntos de datos. </w:t>
       </w:r>
     </w:p>
     <w:p>
@@ -1136,7 +1262,23 @@
         <w:jc w:val="both"/>
       </w:pPr>
       <w:r>
-        <w:t>En la web de Kaggle se pueden encontrar diferentes datasets muy interesantes, por ejemplo:</w:t>
+        <w:t xml:space="preserve">En la web de </w:t>
+      </w:r>
+      <w:proofErr w:type="spellStart"/>
+      <w:r>
+        <w:t>Kaggle</w:t>
+      </w:r>
+      <w:proofErr w:type="spellEnd"/>
+      <w:r>
+        <w:t xml:space="preserve"> se pueden encontrar diferentes </w:t>
+      </w:r>
+      <w:proofErr w:type="spellStart"/>
+      <w:r>
+        <w:t>datasets</w:t>
+      </w:r>
+      <w:proofErr w:type="spellEnd"/>
+      <w:r>
+        <w:t xml:space="preserve"> muy interesantes, por ejemplo:</w:t>
       </w:r>
     </w:p>
     <w:p>
@@ -1153,7 +1295,23 @@
           <w:b/>
           <w:bCs/>
         </w:rPr>
-        <w:t>Hospital Beds Management.</w:t>
+        <w:t xml:space="preserve">Hospital </w:t>
+      </w:r>
+      <w:proofErr w:type="spellStart"/>
+      <w:r>
+        <w:rPr>
+          <w:b/>
+          <w:bCs/>
+        </w:rPr>
+        <w:t>Beds</w:t>
+      </w:r>
+      <w:proofErr w:type="spellEnd"/>
+      <w:r>
+        <w:rPr>
+          <w:b/>
+          <w:bCs/>
+        </w:rPr>
+        <w:t xml:space="preserve"> Management.</w:t>
       </w:r>
       <w:r>
         <w:t xml:space="preserve"> </w:t>
@@ -1165,7 +1323,23 @@
         <w:jc w:val="both"/>
       </w:pPr>
       <w:r>
-        <w:t>Hospital Beds Management es un dataset diseñado para simular operaciones del mundo real para un hospital de tamaño mediano, centrándose en la dotación del personal, las admisiones de pacientes y la asignación entre camas entre otros.</w:t>
+        <w:t xml:space="preserve">Hospital </w:t>
+      </w:r>
+      <w:proofErr w:type="spellStart"/>
+      <w:r>
+        <w:t>Beds</w:t>
+      </w:r>
+      <w:proofErr w:type="spellEnd"/>
+      <w:r>
+        <w:t xml:space="preserve"> Management es un </w:t>
+      </w:r>
+      <w:proofErr w:type="spellStart"/>
+      <w:r>
+        <w:t>dataset</w:t>
+      </w:r>
+      <w:proofErr w:type="spellEnd"/>
+      <w:r>
+        <w:t xml:space="preserve"> diseñado para simular operaciones del mundo real para un hospital de tamaño mediano, centrándose en la dotación del personal, las admisiones de pacientes y la asignación entre camas entre otros.</w:t>
       </w:r>
     </w:p>
     <w:p>
@@ -1294,8 +1468,33 @@
           <w:b/>
           <w:bCs/>
         </w:rPr>
-        <w:t>Mental Health Dataset</w:t>
-      </w:r>
+        <w:t xml:space="preserve">Mental </w:t>
+      </w:r>
+      <w:proofErr w:type="spellStart"/>
+      <w:r>
+        <w:rPr>
+          <w:b/>
+          <w:bCs/>
+        </w:rPr>
+        <w:t>Health</w:t>
+      </w:r>
+      <w:proofErr w:type="spellEnd"/>
+      <w:r>
+        <w:rPr>
+          <w:b/>
+          <w:bCs/>
+        </w:rPr>
+        <w:t xml:space="preserve"> </w:t>
+      </w:r>
+      <w:proofErr w:type="spellStart"/>
+      <w:r>
+        <w:rPr>
+          <w:b/>
+          <w:bCs/>
+        </w:rPr>
+        <w:t>Dataset</w:t>
+      </w:r>
+      <w:proofErr w:type="spellEnd"/>
     </w:p>
     <w:p>
       <w:pPr>
@@ -1303,7 +1502,21 @@
         <w:jc w:val="both"/>
       </w:pPr>
       <w:r>
-        <w:t>Este dataset recopila información de individuos para examinar cómo los antecedentes profesionales</w:t>
+        <w:t xml:space="preserve">Este </w:t>
+      </w:r>
+      <w:proofErr w:type="spellStart"/>
+      <w:r>
+        <w:t>dataset</w:t>
+      </w:r>
+      <w:proofErr w:type="spellEnd"/>
+      <w:r>
+        <w:t xml:space="preserve"> recopila información de individuos para examinar cómo los antecedentes profesionales</w:t>
+      </w:r>
+      <w:r>
+        <w:t xml:space="preserve">, los hábitos de trabajo, los </w:t>
+      </w:r>
+      <w:r>
+        <w:t xml:space="preserve">hábitos de trabajo, los patrones de estrés y los mecanismos personales de afrontamiento influyen en la salud mental y el bienestar emocional. Los datos resaltan la compleja relación entre el compromiso en el lugar de trabajo, el comportamiento en el estilo de vida y la resiliencia mental. </w:t>
       </w:r>
     </w:p>
     <w:p>
@@ -1371,6 +1584,300 @@
     </w:p>
     <w:p>
       <w:pPr>
+        <w:pStyle w:val="Ttulo2"/>
+        <w:numPr>
+          <w:ilvl w:val="0"/>
+          <w:numId w:val="2"/>
+        </w:numPr>
+        <w:tabs>
+          <w:tab w:val="num" w:pos="720"/>
+        </w:tabs>
+        <w:jc w:val="both"/>
+      </w:pPr>
+      <w:r>
+        <w:t xml:space="preserve">En clase hemos hablado sobre la curación del contenido para preparar los datos de cara a entrenar modelos. Investiga qué técnicas se utilizan para filtrar los valores atípicos, adjunta una imagen sobre una gráfica donde se puedan ver claramente valores atípicos. </w:t>
+      </w:r>
+    </w:p>
+    <w:p>
+      <w:r>
+        <w:t xml:space="preserve">Existen varias técnicas para identificar y tratar estos valores. Se suelen dividir en métodos estadísticos y métodos basados en modelos de machine </w:t>
+      </w:r>
+      <w:proofErr w:type="spellStart"/>
+      <w:r>
+        <w:t>learning</w:t>
+      </w:r>
+      <w:proofErr w:type="spellEnd"/>
+      <w:r>
+        <w:t>.</w:t>
+      </w:r>
+    </w:p>
+    <w:p>
+      <w:pPr>
+        <w:pStyle w:val="Prrafodelista"/>
+        <w:numPr>
+          <w:ilvl w:val="0"/>
+          <w:numId w:val="7"/>
+        </w:numPr>
+      </w:pPr>
+      <w:r>
+        <w:rPr>
+          <w:b/>
+          <w:bCs/>
+        </w:rPr>
+        <w:t>Técnicas Estadísticas</w:t>
+      </w:r>
+      <w:r>
+        <w:t>. Estos métodos se basan en la distribución de los datos para definir qué es “normal” y qué es “atípico”.</w:t>
+      </w:r>
+    </w:p>
+    <w:p>
+      <w:pPr>
+        <w:pStyle w:val="Prrafodelista"/>
+        <w:numPr>
+          <w:ilvl w:val="1"/>
+          <w:numId w:val="7"/>
+        </w:numPr>
+      </w:pPr>
+      <w:r>
+        <w:rPr>
+          <w:u w:val="single"/>
+        </w:rPr>
+        <w:t>Rango Intercuartílico</w:t>
+      </w:r>
+      <w:r>
+        <w:t>. Este es el método que utiliza el gráfico de caja de arriba. Es muy robusto y popular.</w:t>
+      </w:r>
+    </w:p>
+    <w:p>
+      <w:pPr>
+        <w:pStyle w:val="Prrafodelista"/>
+        <w:numPr>
+          <w:ilvl w:val="1"/>
+          <w:numId w:val="7"/>
+        </w:numPr>
+      </w:pPr>
+      <w:r>
+        <w:rPr>
+          <w:u w:val="single"/>
+        </w:rPr>
+        <w:t>Puntuación Z.</w:t>
+      </w:r>
+      <w:r>
+        <w:t xml:space="preserve"> Este método asume que los datos siguen una distribución normal.</w:t>
+      </w:r>
+    </w:p>
+    <w:p>
+      <w:pPr>
+        <w:pStyle w:val="Prrafodelista"/>
+        <w:numPr>
+          <w:ilvl w:val="1"/>
+          <w:numId w:val="7"/>
+        </w:numPr>
+      </w:pPr>
+      <w:r>
+        <w:rPr>
+          <w:u w:val="single"/>
+        </w:rPr>
+        <w:t xml:space="preserve">Recorte o </w:t>
+      </w:r>
+      <w:proofErr w:type="spellStart"/>
+      <w:r>
+        <w:rPr>
+          <w:u w:val="single"/>
+        </w:rPr>
+        <w:t>Winsorización</w:t>
+      </w:r>
+      <w:proofErr w:type="spellEnd"/>
+      <w:r>
+        <w:t>. Métodos más directos</w:t>
+      </w:r>
+    </w:p>
+    <w:p>
+      <w:pPr>
+        <w:pStyle w:val="Prrafodelista"/>
+        <w:numPr>
+          <w:ilvl w:val="2"/>
+          <w:numId w:val="7"/>
+        </w:numPr>
+      </w:pPr>
+      <w:proofErr w:type="spellStart"/>
+      <w:r>
+        <w:t>Trimming</w:t>
+      </w:r>
+      <w:proofErr w:type="spellEnd"/>
+      <w:r>
+        <w:t>. Simplemente eliminas un porcentaje fijo de los datos en los extremos, por ejemplo, el 1% más bajo y el 1% más alto.</w:t>
+      </w:r>
+    </w:p>
+    <w:p>
+      <w:pPr>
+        <w:pStyle w:val="Prrafodelista"/>
+        <w:numPr>
+          <w:ilvl w:val="2"/>
+          <w:numId w:val="7"/>
+        </w:numPr>
+      </w:pPr>
+      <w:proofErr w:type="spellStart"/>
+      <w:r>
+        <w:t>Winsorinzing</w:t>
+      </w:r>
+      <w:proofErr w:type="spellEnd"/>
+      <w:r>
+        <w:t>. En lugar de eliminarlos, “aplastas” los valores atípicos. Por ejemplo, todos los valores por encima del percentil 99 se reemplazan por el valor del percentil 99.</w:t>
+      </w:r>
+    </w:p>
+    <w:p>
+      <w:pPr>
+        <w:pStyle w:val="Prrafodelista"/>
+        <w:numPr>
+          <w:ilvl w:val="0"/>
+          <w:numId w:val="7"/>
+        </w:numPr>
+      </w:pPr>
+      <w:r>
+        <w:rPr>
+          <w:b/>
+          <w:bCs/>
+        </w:rPr>
+        <w:t>Técnicas Basadas en Modelos</w:t>
+      </w:r>
+      <w:r>
+        <w:t xml:space="preserve">. Para problemas más complejos (datos con muchas dimensiones), se usan algoritmos diseñados para detectar anomalías. </w:t>
+      </w:r>
+    </w:p>
+    <w:p>
+      <w:pPr>
+        <w:pStyle w:val="Prrafodelista"/>
+        <w:numPr>
+          <w:ilvl w:val="1"/>
+          <w:numId w:val="7"/>
+        </w:numPr>
+      </w:pPr>
+      <w:r>
+        <w:rPr>
+          <w:u w:val="single"/>
+        </w:rPr>
+        <w:t>DBSCAN</w:t>
+      </w:r>
+      <w:r>
+        <w:t>.</w:t>
+      </w:r>
+      <w:r>
+        <w:rPr>
+          <w:b/>
+          <w:bCs/>
+        </w:rPr>
+        <w:t xml:space="preserve"> </w:t>
+      </w:r>
+      <w:r>
+        <w:t xml:space="preserve">Es un algoritmo de </w:t>
+      </w:r>
+      <w:proofErr w:type="spellStart"/>
+      <w:r>
+        <w:t>clustering</w:t>
+      </w:r>
+      <w:proofErr w:type="spellEnd"/>
+      <w:r>
+        <w:t xml:space="preserve"> (agrupamiento) que agrupa puntos que están juntos. Los puntos que no pertenecen a ningún grupo los clasifica como “ruido” o valores atípicos. </w:t>
+      </w:r>
+    </w:p>
+    <w:p>
+      <w:pPr>
+        <w:pStyle w:val="Prrafodelista"/>
+        <w:numPr>
+          <w:ilvl w:val="1"/>
+          <w:numId w:val="7"/>
+        </w:numPr>
+      </w:pPr>
+      <w:proofErr w:type="spellStart"/>
+      <w:r>
+        <w:rPr>
+          <w:u w:val="single"/>
+        </w:rPr>
+        <w:t>Isolation</w:t>
+      </w:r>
+      <w:proofErr w:type="spellEnd"/>
+      <w:r>
+        <w:rPr>
+          <w:u w:val="single"/>
+        </w:rPr>
+        <w:t xml:space="preserve"> Forest</w:t>
+      </w:r>
+      <w:r>
+        <w:t xml:space="preserve">. Es un algoritmo muy eficaz que funciona “aislando” los valores atípicos. La idea es que es mucho más fácil “separar” (aislar) un punto atípico del resto que un punto normal. </w:t>
+      </w:r>
+    </w:p>
+    <w:p>
+      <w:pPr>
+        <w:ind w:left="1428"/>
+      </w:pPr>
+    </w:p>
+    <w:p>
+      <w:pPr>
+        <w:ind w:left="1428"/>
+      </w:pPr>
+    </w:p>
+    <w:p>
+      <w:pPr>
+        <w:pStyle w:val="Ttulo2"/>
+        <w:numPr>
+          <w:ilvl w:val="0"/>
+          <w:numId w:val="2"/>
+        </w:numPr>
+        <w:tabs>
+          <w:tab w:val="num" w:pos="720"/>
+        </w:tabs>
+        <w:jc w:val="both"/>
+      </w:pPr>
+      <w:r>
+        <w:lastRenderedPageBreak/>
+        <w:t>Elabora un diagrama de las fases de aprendizaje automático y especifica la importancia de cada frase.</w:t>
+      </w:r>
+    </w:p>
+    <w:p>
+      <w:pPr>
+        <w:pStyle w:val="Ttulo2"/>
+        <w:numPr>
+          <w:ilvl w:val="0"/>
+          <w:numId w:val="2"/>
+        </w:numPr>
+        <w:tabs>
+          <w:tab w:val="num" w:pos="720"/>
+        </w:tabs>
+        <w:jc w:val="both"/>
+      </w:pPr>
+      <w:r>
+        <w:t>En qué se diferencian los métodos de validación K-</w:t>
+      </w:r>
+      <w:proofErr w:type="spellStart"/>
+      <w:r>
+        <w:t>Folds</w:t>
+      </w:r>
+      <w:proofErr w:type="spellEnd"/>
+      <w:r>
+        <w:t xml:space="preserve">, validación cruzada </w:t>
+      </w:r>
+      <w:proofErr w:type="spellStart"/>
+      <w:r>
+        <w:t>random</w:t>
+      </w:r>
+      <w:proofErr w:type="spellEnd"/>
+      <w:r>
+        <w:t xml:space="preserve"> y validación </w:t>
+      </w:r>
+      <w:proofErr w:type="spellStart"/>
+      <w:r>
+        <w:t>Leave-one-out</w:t>
+      </w:r>
+      <w:proofErr w:type="spellEnd"/>
+      <w:r>
+        <w:t>.</w:t>
+      </w:r>
+    </w:p>
+    <w:p/>
+    <w:p/>
+    <w:p>
+      <w:pPr>
         <w:pStyle w:val="Ttulo1"/>
         <w:jc w:val="both"/>
         <w:rPr>
@@ -1403,56 +1910,55 @@
           <w:rFonts w:cs="Arial"/>
         </w:rPr>
       </w:pPr>
-      <w:r>
-        <w:rPr>
-          <w:rFonts w:cs="Arial"/>
-        </w:rPr>
-        <w:t xml:space="preserve">Ejemplo de una citación en APA7 hecha desde la web </w:t>
-      </w:r>
-      <w:hyperlink r:id="rId15" w:history="1">
-        <w:r>
-          <w:rPr>
-            <w:rStyle w:val="Hipervnculo"/>
-            <w:rFonts w:cs="Arial"/>
-          </w:rPr>
-          <w:t>https://www.scribbr.es/citar/generador/apa/</w:t>
-        </w:r>
-      </w:hyperlink>
-    </w:p>
-    <w:p>
-      <w:pPr>
-        <w:jc w:val="both"/>
-        <w:rPr>
-          <w:rFonts w:cs="Arial"/>
-        </w:rPr>
-      </w:pPr>
-    </w:p>
-    <w:p>
-      <w:pPr>
-        <w:jc w:val="both"/>
-        <w:rPr>
-          <w:rFonts w:cs="Arial"/>
-        </w:rPr>
-      </w:pPr>
-      <w:r>
-        <w:rPr>
-          <w:rFonts w:cs="Arial"/>
-        </w:rPr>
-        <w:t xml:space="preserve">Ardalis. (s. f.). </w:t>
-      </w:r>
+      <w:proofErr w:type="spellStart"/>
       <w:r>
         <w:rPr>
           <w:rFonts w:cs="Arial"/>
           <w:i/>
           <w:iCs/>
         </w:rPr>
+        <w:t>Ardalis</w:t>
+      </w:r>
+      <w:proofErr w:type="spellEnd"/>
+      <w:r>
+        <w:rPr>
+          <w:rFonts w:cs="Arial"/>
+        </w:rPr>
+        <w:t xml:space="preserve">. (s. f.). </w:t>
+      </w:r>
+      <w:r>
+        <w:rPr>
+          <w:rFonts w:cs="Arial"/>
+          <w:i/>
+          <w:iCs/>
+        </w:rPr>
         <w:t>Arquitecturas de aplicaciones web comunes - .NET</w:t>
       </w:r>
       <w:r>
         <w:rPr>
           <w:rFonts w:cs="Arial"/>
         </w:rPr>
-        <w:t>. Microsoft Learn. https://learn.microsoft.com/es-es/dotnet/architecture/modern-web-apps-azure/common-web-application-architectures</w:t>
+        <w:t xml:space="preserve">. Microsoft </w:t>
+      </w:r>
+      <w:proofErr w:type="spellStart"/>
+      <w:r>
+        <w:rPr>
+          <w:rFonts w:cs="Arial"/>
+        </w:rPr>
+        <w:t>Learn</w:t>
+      </w:r>
+      <w:proofErr w:type="spellEnd"/>
+      <w:r>
+        <w:rPr>
+          <w:rFonts w:cs="Arial"/>
+        </w:rPr>
+        <w:t>. https://learn.microsoft.com/es-es/dotnet/architecture/modern-web-apps-azure/common-web-application-architectures</w:t>
+      </w:r>
+      <w:r>
+        <w:rPr>
+          <w:rFonts w:cs="Arial"/>
+        </w:rPr>
+        <w:t>‌</w:t>
       </w:r>
     </w:p>
     <w:p>
@@ -1462,6 +1968,62 @@
           <w:rFonts w:cs="Arial"/>
         </w:rPr>
       </w:pPr>
+      <w:r>
+        <w:rPr>
+          <w:rFonts w:cs="Arial"/>
+          <w:i/>
+          <w:iCs/>
+        </w:rPr>
+        <w:t xml:space="preserve">Mental </w:t>
+      </w:r>
+      <w:proofErr w:type="spellStart"/>
+      <w:r>
+        <w:rPr>
+          <w:rFonts w:cs="Arial"/>
+          <w:i/>
+          <w:iCs/>
+        </w:rPr>
+        <w:t>Health</w:t>
+      </w:r>
+      <w:proofErr w:type="spellEnd"/>
+      <w:r>
+        <w:rPr>
+          <w:rFonts w:cs="Arial"/>
+          <w:i/>
+          <w:iCs/>
+        </w:rPr>
+        <w:t xml:space="preserve"> </w:t>
+      </w:r>
+      <w:proofErr w:type="spellStart"/>
+      <w:r>
+        <w:rPr>
+          <w:rFonts w:cs="Arial"/>
+          <w:i/>
+          <w:iCs/>
+        </w:rPr>
+        <w:t>Dataset</w:t>
+      </w:r>
+      <w:proofErr w:type="spellEnd"/>
+      <w:r>
+        <w:rPr>
+          <w:rFonts w:cs="Arial"/>
+        </w:rPr>
+        <w:t xml:space="preserve">. (2025, 23 octubre). </w:t>
+      </w:r>
+      <w:proofErr w:type="spellStart"/>
+      <w:r>
+        <w:rPr>
+          <w:rFonts w:cs="Arial"/>
+        </w:rPr>
+        <w:t>Kaggle</w:t>
+      </w:r>
+      <w:proofErr w:type="spellEnd"/>
+      <w:r>
+        <w:rPr>
+          <w:rFonts w:cs="Arial"/>
+        </w:rPr>
+        <w:t>. https://www.kaggle.com/datasets/alamshihab075/mental-health-dataset</w:t>
+      </w:r>
     </w:p>
     <w:p>
       <w:pPr>
@@ -1470,6 +2032,62 @@
           <w:rFonts w:cs="Arial"/>
         </w:rPr>
       </w:pPr>
+      <w:r>
+        <w:rPr>
+          <w:rFonts w:cs="Arial"/>
+          <w:i/>
+          <w:iCs/>
+        </w:rPr>
+        <w:t xml:space="preserve">Hospital </w:t>
+      </w:r>
+      <w:proofErr w:type="spellStart"/>
+      <w:r>
+        <w:rPr>
+          <w:rFonts w:cs="Arial"/>
+          <w:i/>
+          <w:iCs/>
+        </w:rPr>
+        <w:t>beds</w:t>
+      </w:r>
+      <w:proofErr w:type="spellEnd"/>
+      <w:r>
+        <w:rPr>
+          <w:rFonts w:cs="Arial"/>
+          <w:i/>
+          <w:iCs/>
+        </w:rPr>
+        <w:t xml:space="preserve"> </w:t>
+      </w:r>
+      <w:proofErr w:type="spellStart"/>
+      <w:r>
+        <w:rPr>
+          <w:rFonts w:cs="Arial"/>
+          <w:i/>
+          <w:iCs/>
+        </w:rPr>
+        <w:t>management</w:t>
+      </w:r>
+      <w:proofErr w:type="spellEnd"/>
+      <w:r>
+        <w:rPr>
+          <w:rFonts w:cs="Arial"/>
+        </w:rPr>
+        <w:t xml:space="preserve">. (2025, 3 octubre). </w:t>
+      </w:r>
+      <w:proofErr w:type="spellStart"/>
+      <w:r>
+        <w:rPr>
+          <w:rFonts w:cs="Arial"/>
+        </w:rPr>
+        <w:t>Kaggle</w:t>
+      </w:r>
+      <w:proofErr w:type="spellEnd"/>
+      <w:r>
+        <w:rPr>
+          <w:rFonts w:cs="Arial"/>
+        </w:rPr>
+        <w:t>. https://www.kaggle.com/datasets/jaderz/hospital-beds-management</w:t>
+      </w:r>
     </w:p>
     <w:p>
       <w:pPr>
@@ -1479,18 +2097,10 @@
         </w:rPr>
       </w:pPr>
     </w:p>
-    <w:p>
-      <w:pPr>
-        <w:jc w:val="both"/>
-        <w:rPr>
-          <w:rFonts w:cs="Arial"/>
-        </w:rPr>
-      </w:pPr>
-    </w:p>
     <w:sectPr>
-      <w:headerReference w:type="default" r:id="rId16"/>
-      <w:footerReference w:type="default" r:id="rId17"/>
-      <w:headerReference w:type="first" r:id="rId18"/>
+      <w:headerReference w:type="default" r:id="rId15"/>
+      <w:footerReference w:type="default" r:id="rId16"/>
+      <w:headerReference w:type="first" r:id="rId17"/>
       <w:pgSz w:w="11906" w:h="16838"/>
       <w:pgMar w:top="1417" w:right="1133" w:bottom="1417" w:left="1134" w:header="708" w:footer="708" w:gutter="0"/>
       <w:pgNumType w:start="0"/>
@@ -2247,6 +2857,95 @@
     </w:lvl>
   </w:abstractNum>
   <w:abstractNum w:abstractNumId="5" w15:restartNumberingAfterBreak="0">
+    <w:nsid w:val="66C726E7"/>
+    <w:multiLevelType w:val="hybridMultilevel"/>
+    <w:tmpl w:val="9544E132"/>
+    <w:lvl w:ilvl="0" w:tplc="0C0A000F">
+      <w:start w:val="1"/>
+      <w:numFmt w:val="decimal"/>
+      <w:lvlText w:val="%1."/>
+      <w:lvlJc w:val="left"/>
+      <w:pPr>
+        <w:ind w:left="1068" w:hanging="360"/>
+      </w:pPr>
+      <w:rPr>
+        <w:rFonts w:hint="default"/>
+      </w:rPr>
+    </w:lvl>
+    <w:lvl w:ilvl="1" w:tplc="0C0A0019">
+      <w:start w:val="1"/>
+      <w:numFmt w:val="lowerLetter"/>
+      <w:lvlText w:val="%2."/>
+      <w:lvlJc w:val="left"/>
+      <w:pPr>
+        <w:ind w:left="1788" w:hanging="360"/>
+      </w:pPr>
+    </w:lvl>
+    <w:lvl w:ilvl="2" w:tplc="0C0A001B">
+      <w:start w:val="1"/>
+      <w:numFmt w:val="lowerRoman"/>
+      <w:lvlText w:val="%3."/>
+      <w:lvlJc w:val="right"/>
+      <w:pPr>
+        <w:ind w:left="2508" w:hanging="180"/>
+      </w:pPr>
+    </w:lvl>
+    <w:lvl w:ilvl="3" w:tplc="0C0A000F" w:tentative="1">
+      <w:start w:val="1"/>
+      <w:numFmt w:val="decimal"/>
+      <w:lvlText w:val="%4."/>
+      <w:lvlJc w:val="left"/>
+      <w:pPr>
+        <w:ind w:left="3228" w:hanging="360"/>
+      </w:pPr>
+    </w:lvl>
+    <w:lvl w:ilvl="4" w:tplc="0C0A0019" w:tentative="1">
+      <w:start w:val="1"/>
+      <w:numFmt w:val="lowerLetter"/>
+      <w:lvlText w:val="%5."/>
+      <w:lvlJc w:val="left"/>
+      <w:pPr>
+        <w:ind w:left="3948" w:hanging="360"/>
+      </w:pPr>
+    </w:lvl>
+    <w:lvl w:ilvl="5" w:tplc="0C0A001B" w:tentative="1">
+      <w:start w:val="1"/>
+      <w:numFmt w:val="lowerRoman"/>
+      <w:lvlText w:val="%6."/>
+      <w:lvlJc w:val="right"/>
+      <w:pPr>
+        <w:ind w:left="4668" w:hanging="180"/>
+      </w:pPr>
+    </w:lvl>
+    <w:lvl w:ilvl="6" w:tplc="0C0A000F" w:tentative="1">
+      <w:start w:val="1"/>
+      <w:numFmt w:val="decimal"/>
+      <w:lvlText w:val="%7."/>
+      <w:lvlJc w:val="left"/>
+      <w:pPr>
+        <w:ind w:left="5388" w:hanging="360"/>
+      </w:pPr>
+    </w:lvl>
+    <w:lvl w:ilvl="7" w:tplc="0C0A0019" w:tentative="1">
+      <w:start w:val="1"/>
+      <w:numFmt w:val="lowerLetter"/>
+      <w:lvlText w:val="%8."/>
+      <w:lvlJc w:val="left"/>
+      <w:pPr>
+        <w:ind w:left="6108" w:hanging="360"/>
+      </w:pPr>
+    </w:lvl>
+    <w:lvl w:ilvl="8" w:tplc="0C0A001B" w:tentative="1">
+      <w:start w:val="1"/>
+      <w:numFmt w:val="lowerRoman"/>
+      <w:lvlText w:val="%9."/>
+      <w:lvlJc w:val="right"/>
+      <w:pPr>
+        <w:ind w:left="6828" w:hanging="180"/>
+      </w:pPr>
+    </w:lvl>
+  </w:abstractNum>
+  <w:abstractNum w:abstractNumId="6" w15:restartNumberingAfterBreak="0">
     <w:nsid w:val="6DAA7284"/>
     <w:multiLevelType w:val="hybridMultilevel"/>
     <w:tmpl w:val="B7ACBC40"/>
@@ -2346,13 +3045,16 @@
     <w:abstractNumId w:val="3"/>
   </w:num>
   <w:num w:numId="4" w16cid:durableId="1059867881">
-    <w:abstractNumId w:val="5"/>
+    <w:abstractNumId w:val="6"/>
   </w:num>
   <w:num w:numId="5" w16cid:durableId="2145467289">
     <w:abstractNumId w:val="2"/>
   </w:num>
   <w:num w:numId="6" w16cid:durableId="2132623480">
     <w:abstractNumId w:val="4"/>
+  </w:num>
+  <w:num w:numId="7" w16cid:durableId="759254736">
+    <w:abstractNumId w:val="5"/>
   </w:num>
 </w:numbering>
 </file>
@@ -2966,7 +3668,6 @@
   <w:style w:type="character" w:default="1" w:styleId="Fuentedeprrafopredeter">
     <w:name w:val="Default Paragraph Font"/>
     <w:uiPriority w:val="1"/>
-    <w:semiHidden/>
     <w:unhideWhenUsed/>
   </w:style>
   <w:style w:type="table" w:default="1" w:styleId="Tablanormal">
@@ -3682,10 +4383,12 @@
   <w:rsids>
     <w:rsidRoot w:val="00883BD5"/>
     <w:rsid w:val="00011B64"/>
+    <w:rsid w:val="00085930"/>
     <w:rsid w:val="000C3489"/>
     <w:rsid w:val="001469E1"/>
     <w:rsid w:val="00194101"/>
     <w:rsid w:val="002C37FC"/>
+    <w:rsid w:val="002F18A6"/>
     <w:rsid w:val="00385355"/>
     <w:rsid w:val="003A1498"/>
     <w:rsid w:val="004B1C81"/>
@@ -3694,6 +4397,7 @@
     <w:rsid w:val="0051015F"/>
     <w:rsid w:val="0052550E"/>
     <w:rsid w:val="005B6E38"/>
+    <w:rsid w:val="005B7110"/>
     <w:rsid w:val="00663CC1"/>
     <w:rsid w:val="006D1AB3"/>
     <w:rsid w:val="007A03FF"/>
@@ -4527,25 +5231,6 @@
 </file>
 
 <file path=customXml/item2.xml><?xml version="1.0" encoding="utf-8"?>
-<?mso-contentType ?>
-<FormTemplates xmlns="http://schemas.microsoft.com/sharepoint/v3/contenttype/forms">
-  <Display>DocumentLibraryForm</Display>
-  <Edit>DocumentLibraryForm</Edit>
-  <New>DocumentLibraryForm</New>
-</FormTemplates>
-</file>
-
-<file path=customXml/item3.xml><?xml version="1.0" encoding="utf-8"?>
-<p:properties xmlns:p="http://schemas.microsoft.com/office/2006/metadata/properties" xmlns:xsi="http://www.w3.org/2001/XMLSchema-instance" xmlns:pc="http://schemas.microsoft.com/office/infopath/2007/PartnerControls">
-  <documentManagement/>
-</p:properties>
-</file>
-
-<file path=customXml/item4.xml><?xml version="1.0" encoding="utf-8"?>
-<b:Sources xmlns:b="http://schemas.openxmlformats.org/officeDocument/2006/bibliography" xmlns="http://schemas.openxmlformats.org/officeDocument/2006/bibliography" SelectedStyle="\APASixthEditionOfficeOnline.xsl" StyleName="APA" Version="6"/>
-</file>
-
-<file path=customXml/item5.xml><?xml version="1.0" encoding="utf-8"?>
 <ct:contentTypeSchema xmlns:ct="http://schemas.microsoft.com/office/2006/metadata/contentType" xmlns:ma="http://schemas.microsoft.com/office/2006/metadata/properties/metaAttributes" ct:_="" ma:_="" ma:contentTypeName="Documento" ma:contentTypeID="0x010100866027150E79BE4BB00F57E90CC973D9" ma:contentTypeVersion="3" ma:contentTypeDescription="Crear nuevo documento." ma:contentTypeScope="" ma:versionID="9db4b6ef8b05a6a3ce58814a6390b5f6">
   <xsd:schema xmlns:xsd="http://www.w3.org/2001/XMLSchema" xmlns:xs="http://www.w3.org/2001/XMLSchema" xmlns:p="http://schemas.microsoft.com/office/2006/metadata/properties" xmlns:ns2="2f7b47c1-b72b-4778-8fa9-3350a5bc33c6" targetNamespace="http://schemas.microsoft.com/office/2006/metadata/properties" ma:root="true" ma:fieldsID="88e09cc81ecaf4d6fd089be9bbfa480e" ns2:_="">
     <xsd:import namespace="2f7b47c1-b72b-4778-8fa9-3350a5bc33c6"/>
@@ -4683,6 +5368,25 @@
 </ct:contentTypeSchema>
 </file>
 
+<file path=customXml/item3.xml><?xml version="1.0" encoding="utf-8"?>
+<b:Sources xmlns:b="http://schemas.openxmlformats.org/officeDocument/2006/bibliography" xmlns="http://schemas.openxmlformats.org/officeDocument/2006/bibliography" SelectedStyle="\APASixthEditionOfficeOnline.xsl" StyleName="APA" Version="6"/>
+</file>
+
+<file path=customXml/item4.xml><?xml version="1.0" encoding="utf-8"?>
+<p:properties xmlns:p="http://schemas.microsoft.com/office/2006/metadata/properties" xmlns:xsi="http://www.w3.org/2001/XMLSchema-instance" xmlns:pc="http://schemas.microsoft.com/office/infopath/2007/PartnerControls">
+  <documentManagement/>
+</p:properties>
+</file>
+
+<file path=customXml/item5.xml><?xml version="1.0" encoding="utf-8"?>
+<?mso-contentType ?>
+<FormTemplates xmlns="http://schemas.microsoft.com/sharepoint/v3/contenttype/forms">
+  <Display>DocumentLibraryForm</Display>
+  <Edit>DocumentLibraryForm</Edit>
+  <New>DocumentLibraryForm</New>
+</FormTemplates>
+</file>
+
 <file path=customXml/itemProps1.xml><?xml version="1.0" encoding="utf-8"?>
 <ds:datastoreItem xmlns:ds="http://schemas.openxmlformats.org/officeDocument/2006/customXml" ds:itemID="{55AF091B-3C7A-41E3-B477-F2FDAA23CFDA}">
   <ds:schemaRefs>
@@ -4692,31 +5396,6 @@
 </file>
 
 <file path=customXml/itemProps2.xml><?xml version="1.0" encoding="utf-8"?>
-<ds:datastoreItem xmlns:ds="http://schemas.openxmlformats.org/officeDocument/2006/customXml" ds:itemID="{FA3C702D-DFFB-41BE-B6BD-0E7F68464FC0}">
-  <ds:schemaRefs>
-    <ds:schemaRef ds:uri="http://schemas.microsoft.com/sharepoint/v3/contenttype/forms"/>
-  </ds:schemaRefs>
-</ds:datastoreItem>
-</file>
-
-<file path=customXml/itemProps3.xml><?xml version="1.0" encoding="utf-8"?>
-<ds:datastoreItem xmlns:ds="http://schemas.openxmlformats.org/officeDocument/2006/customXml" ds:itemID="{FB05E89F-8638-469C-93F4-371712A19D7B}">
-  <ds:schemaRefs>
-    <ds:schemaRef ds:uri="http://schemas.microsoft.com/office/2006/metadata/properties"/>
-    <ds:schemaRef ds:uri="http://schemas.microsoft.com/office/infopath/2007/PartnerControls"/>
-  </ds:schemaRefs>
-</ds:datastoreItem>
-</file>
-
-<file path=customXml/itemProps4.xml><?xml version="1.0" encoding="utf-8"?>
-<ds:datastoreItem xmlns:ds="http://schemas.openxmlformats.org/officeDocument/2006/customXml" ds:itemID="{2715D01B-1475-47F8-8C98-785E03B03A91}">
-  <ds:schemaRefs>
-    <ds:schemaRef ds:uri="http://schemas.openxmlformats.org/officeDocument/2006/bibliography"/>
-  </ds:schemaRefs>
-</ds:datastoreItem>
-</file>
-
-<file path=customXml/itemProps5.xml><?xml version="1.0" encoding="utf-8"?>
 <ds:datastoreItem xmlns:ds="http://schemas.openxmlformats.org/officeDocument/2006/customXml" ds:itemID="{A27AD1C1-16F4-4447-A94F-37AF7505A243}">
   <ds:schemaRefs>
     <ds:schemaRef ds:uri="http://schemas.microsoft.com/office/2006/metadata/contentType"/>
@@ -4732,4 +5411,29 @@
     <ds:schemaRef ds:uri="http://schemas.microsoft.com/internal/obd"/>
   </ds:schemaRefs>
 </ds:datastoreItem>
+</file>
+
+<file path=customXml/itemProps3.xml><?xml version="1.0" encoding="utf-8"?>
+<ds:datastoreItem xmlns:ds="http://schemas.openxmlformats.org/officeDocument/2006/customXml" ds:itemID="{2715D01B-1475-47F8-8C98-785E03B03A91}">
+  <ds:schemaRefs>
+    <ds:schemaRef ds:uri="http://schemas.openxmlformats.org/officeDocument/2006/bibliography"/>
+  </ds:schemaRefs>
+</ds:datastoreItem>
+</file>
+
+<file path=customXml/itemProps4.xml><?xml version="1.0" encoding="utf-8"?>
+<ds:datastoreItem xmlns:ds="http://schemas.openxmlformats.org/officeDocument/2006/customXml" ds:itemID="{FB05E89F-8638-469C-93F4-371712A19D7B}">
+  <ds:schemaRefs>
+    <ds:schemaRef ds:uri="http://schemas.microsoft.com/office/2006/metadata/properties"/>
+    <ds:schemaRef ds:uri="http://schemas.microsoft.com/office/infopath/2007/PartnerControls"/>
+  </ds:schemaRefs>
+</ds:datastoreItem>
+</file>
+
+<file path=customXml/itemProps5.xml><?xml version="1.0" encoding="utf-8"?>
+<ds:datastoreItem xmlns:ds="http://schemas.openxmlformats.org/officeDocument/2006/customXml" ds:itemID="{FA3C702D-DFFB-41BE-B6BD-0E7F68464FC0}">
+  <ds:schemaRefs>
+    <ds:schemaRef ds:uri="http://schemas.microsoft.com/sharepoint/v3/contenttype/forms"/>
+  </ds:schemaRefs>
+</ds:datastoreItem>
 </file>
</xml_diff>